<commit_message>
aggiornamento relazione, inizializzato variabile inibitore
</commit_message>
<xml_diff>
--- a/Relazione_progetto.docx
+++ b/Relazione_progetto.docx
@@ -302,7 +302,18 @@
           <w:lang w:eastAsia="it-IT"/>
           <w14:ligatures w14:val="none"/>
         </w:rPr>
-        <w:t>Progetto.conf</w:t>
+        <w:t>sim</w:t>
+      </w:r>
+      <w:r>
+        <w:rPr>
+          <w:rFonts w:ascii="Courier New" w:eastAsia="Times New Roman" w:hAnsi="Courier New" w:cs="Courier New"/>
+          <w:kern w:val="0"/>
+          <w:sz w:val="20"/>
+          <w:szCs w:val="20"/>
+          <w:lang w:eastAsia="it-IT"/>
+          <w14:ligatures w14:val="none"/>
+        </w:rPr>
+        <w:t>.conf</w:t>
       </w:r>
       <w:proofErr w:type="spellEnd"/>
       <w:r>
@@ -323,8 +334,10 @@
         </w:numPr>
         <w:spacing w:before="100" w:beforeAutospacing="1" w:after="100" w:afterAutospacing="1" w:line="240" w:lineRule="auto"/>
         <w:rPr>
-          <w:rFonts w:ascii="Times New Roman" w:eastAsia="Times New Roman" w:hAnsi="Times New Roman" w:cs="Times New Roman"/>
-          <w:kern w:val="0"/>
+          <w:rFonts w:ascii="Courier New" w:eastAsia="Times New Roman" w:hAnsi="Courier New" w:cs="Courier New"/>
+          <w:kern w:val="0"/>
+          <w:sz w:val="20"/>
+          <w:szCs w:val="20"/>
           <w:lang w:eastAsia="it-IT"/>
           <w14:ligatures w14:val="none"/>
         </w:rPr>
@@ -359,7 +372,7 @@
           <w:lang w:eastAsia="it-IT"/>
           <w14:ligatures w14:val="none"/>
         </w:rPr>
-        <w:t>semShm</w:t>
+        <w:t>sem_shm</w:t>
       </w:r>
       <w:proofErr w:type="spellEnd"/>
       <w:r>
@@ -381,7 +394,7 @@
           <w:lang w:eastAsia="it-IT"/>
           <w14:ligatures w14:val="none"/>
         </w:rPr>
-        <w:t>semAttivatore</w:t>
+        <w:t>sem_activator</w:t>
       </w:r>
       <w:proofErr w:type="spellEnd"/>
       <w:r>
@@ -403,7 +416,7 @@
           <w:lang w:eastAsia="it-IT"/>
           <w14:ligatures w14:val="none"/>
         </w:rPr>
-        <w:t>semFissione</w:t>
+        <w:t>sem_fission</w:t>
       </w:r>
       <w:proofErr w:type="spellEnd"/>
       <w:r>
@@ -425,7 +438,7 @@
           <w:lang w:eastAsia="it-IT"/>
           <w14:ligatures w14:val="none"/>
         </w:rPr>
-        <w:t>semProcessi</w:t>
+        <w:t>sem_processes</w:t>
       </w:r>
       <w:proofErr w:type="spellEnd"/>
       <w:r>
@@ -447,7 +460,7 @@
           <w:lang w:eastAsia="it-IT"/>
           <w14:ligatures w14:val="none"/>
         </w:rPr>
-        <w:t>semInibitore</w:t>
+        <w:t>sem_inhibitor</w:t>
       </w:r>
       <w:proofErr w:type="spellEnd"/>
       <w:r>
@@ -659,26 +672,15 @@
       <w:proofErr w:type="spellEnd"/>
       <w:r>
         <w:rPr>
-          <w:rFonts w:ascii="Times New Roman" w:eastAsia="Times New Roman" w:hAnsi="Times New Roman" w:cs="Times New Roman"/>
-          <w:kern w:val="0"/>
-          <w:lang w:eastAsia="it-IT"/>
-          <w14:ligatures w14:val="none"/>
-        </w:rPr>
-        <w:t xml:space="preserve"> e </w:t>
-      </w:r>
-      <w:proofErr w:type="spellStart"/>
-      <w:r>
-        <w:rPr>
-          <w:rFonts w:ascii="Courier New" w:eastAsia="Times New Roman" w:hAnsi="Courier New" w:cs="Courier New"/>
-          <w:kern w:val="0"/>
-          <w:sz w:val="20"/>
-          <w:szCs w:val="20"/>
-          <w:lang w:eastAsia="it-IT"/>
-          <w14:ligatures w14:val="none"/>
-        </w:rPr>
-        <w:t>execl</w:t>
-      </w:r>
-      <w:proofErr w:type="spellEnd"/>
+          <w:rFonts w:ascii="Courier New" w:eastAsia="Times New Roman" w:hAnsi="Courier New" w:cs="Courier New"/>
+          <w:kern w:val="0"/>
+          <w:sz w:val="20"/>
+          <w:szCs w:val="20"/>
+          <w:lang w:eastAsia="it-IT"/>
+          <w14:ligatures w14:val="none"/>
+        </w:rPr>
+        <w:t>()</w:t>
+      </w:r>
       <w:r>
         <w:rPr>
           <w:rFonts w:ascii="Times New Roman" w:eastAsia="Times New Roman" w:hAnsi="Times New Roman" w:cs="Times New Roman"/>
@@ -691,6 +693,94 @@
     </w:p>
     <w:p>
       <w:pPr>
+        <w:numPr>
+          <w:ilvl w:val="0"/>
+          <w:numId w:val="1"/>
+        </w:numPr>
+        <w:spacing w:before="100" w:beforeAutospacing="1" w:after="100" w:afterAutospacing="1" w:line="240" w:lineRule="auto"/>
+        <w:rPr>
+          <w:rFonts w:ascii="Times New Roman" w:eastAsia="Times New Roman" w:hAnsi="Times New Roman" w:cs="Times New Roman"/>
+          <w:kern w:val="0"/>
+          <w:lang w:eastAsia="it-IT"/>
+          <w14:ligatures w14:val="none"/>
+        </w:rPr>
+      </w:pPr>
+      <w:r>
+        <w:rPr>
+          <w:rFonts w:ascii="Times New Roman" w:eastAsia="Times New Roman" w:hAnsi="Times New Roman" w:cs="Times New Roman"/>
+          <w:b/>
+          <w:bCs/>
+          <w:kern w:val="0"/>
+          <w:lang w:eastAsia="it-IT"/>
+          <w14:ligatures w14:val="none"/>
+        </w:rPr>
+        <w:t>Esecuzione processi</w:t>
+      </w:r>
+      <w:r>
+        <w:rPr>
+          <w:rFonts w:ascii="Times New Roman" w:eastAsia="Times New Roman" w:hAnsi="Times New Roman" w:cs="Times New Roman"/>
+          <w:kern w:val="0"/>
+          <w:lang w:eastAsia="it-IT"/>
+          <w14:ligatures w14:val="none"/>
+        </w:rPr>
+        <w:t>:</w:t>
+      </w:r>
+      <w:r>
+        <w:rPr>
+          <w:rFonts w:ascii="Times New Roman" w:eastAsia="Times New Roman" w:hAnsi="Times New Roman" w:cs="Times New Roman"/>
+          <w:kern w:val="0"/>
+          <w:lang w:eastAsia="it-IT"/>
+          <w14:ligatures w14:val="none"/>
+        </w:rPr>
+        <w:t xml:space="preserve"> La funzione </w:t>
+      </w:r>
+      <w:proofErr w:type="spellStart"/>
+      <w:r>
+        <w:rPr>
+          <w:rFonts w:ascii="Courier New" w:eastAsia="Times New Roman" w:hAnsi="Courier New" w:cs="Courier New"/>
+          <w:kern w:val="0"/>
+          <w:sz w:val="20"/>
+          <w:szCs w:val="20"/>
+          <w:lang w:eastAsia="it-IT"/>
+          <w14:ligatures w14:val="none"/>
+        </w:rPr>
+        <w:t>execl</w:t>
+      </w:r>
+      <w:proofErr w:type="spellEnd"/>
+      <w:r>
+        <w:rPr>
+          <w:rFonts w:ascii="Courier New" w:eastAsia="Times New Roman" w:hAnsi="Courier New" w:cs="Courier New"/>
+          <w:kern w:val="0"/>
+          <w:sz w:val="20"/>
+          <w:szCs w:val="20"/>
+          <w:lang w:eastAsia="it-IT"/>
+          <w14:ligatures w14:val="none"/>
+        </w:rPr>
+        <w:t>()</w:t>
+      </w:r>
+      <w:r>
+        <w:rPr>
+          <w:rFonts w:ascii="Times New Roman" w:eastAsia="Times New Roman" w:hAnsi="Times New Roman" w:cs="Times New Roman"/>
+          <w:kern w:val="0"/>
+          <w:sz w:val="20"/>
+          <w:szCs w:val="20"/>
+          <w:lang w:eastAsia="it-IT"/>
+          <w14:ligatures w14:val="none"/>
+        </w:rPr>
+        <w:t xml:space="preserve"> </w:t>
+      </w:r>
+      <w:r>
+        <w:rPr>
+          <w:rFonts w:ascii="Times New Roman" w:eastAsia="Times New Roman" w:hAnsi="Times New Roman" w:cs="Times New Roman"/>
+          <w:kern w:val="0"/>
+          <w:lang w:eastAsia="it-IT"/>
+          <w14:ligatures w14:val="none"/>
+        </w:rPr>
+        <w:t>si occupa di eseguire i processi creati.</w:t>
+      </w:r>
+    </w:p>
+    <w:p>
+      <w:pPr>
         <w:spacing w:before="100" w:beforeAutospacing="1" w:after="100" w:afterAutospacing="1" w:line="240" w:lineRule="auto"/>
         <w:outlineLvl w:val="3"/>
         <w:rPr>
@@ -713,6 +803,7 @@
         </w:rPr>
         <w:t xml:space="preserve">Processo </w:t>
       </w:r>
+      <w:proofErr w:type="spellStart"/>
       <w:r>
         <w:rPr>
           <w:rFonts w:ascii="Courier New" w:eastAsia="Times New Roman" w:hAnsi="Courier New" w:cs="Courier New"/>
@@ -726,6 +817,20 @@
         </w:rPr>
         <w:t>attivatore</w:t>
       </w:r>
+      <w:r>
+        <w:rPr>
+          <w:rFonts w:ascii="Courier New" w:eastAsia="Times New Roman" w:hAnsi="Courier New" w:cs="Courier New"/>
+          <w:b/>
+          <w:bCs/>
+          <w:kern w:val="0"/>
+          <w:sz w:val="20"/>
+          <w:szCs w:val="20"/>
+          <w:lang w:eastAsia="it-IT"/>
+          <w14:ligatures w14:val="none"/>
+        </w:rPr>
+        <w:t>.c</w:t>
+      </w:r>
+      <w:proofErr w:type="spellEnd"/>
     </w:p>
     <w:p>
       <w:pPr>
@@ -784,55 +889,74 @@
           <w:lang w:eastAsia="it-IT"/>
           <w14:ligatures w14:val="none"/>
         </w:rPr>
-        <w:t xml:space="preserve">Il processo attivatore è strutturato come un ciclo che continua fin quando il </w:t>
-      </w:r>
+        <w:t xml:space="preserve">Il processo attivatore è strutturato come un ciclo che continua fin quando </w:t>
+      </w:r>
+      <w:proofErr w:type="gramStart"/>
+      <w:r>
+        <w:rPr>
+          <w:rFonts w:ascii="Times New Roman" w:eastAsia="Times New Roman" w:hAnsi="Times New Roman" w:cs="Times New Roman"/>
+          <w:kern w:val="0"/>
+          <w:lang w:eastAsia="it-IT"/>
+          <w14:ligatures w14:val="none"/>
+        </w:rPr>
+        <w:t xml:space="preserve">il </w:t>
+      </w:r>
+      <w:bookmarkStart w:id="0" w:name="_Hlk175058363"/>
       <w:proofErr w:type="spellStart"/>
       <w:r>
         <w:rPr>
-          <w:rFonts w:ascii="Times New Roman" w:eastAsia="Times New Roman" w:hAnsi="Times New Roman" w:cs="Times New Roman"/>
-          <w:kern w:val="0"/>
-          <w:lang w:eastAsia="it-IT"/>
-          <w14:ligatures w14:val="none"/>
-        </w:rPr>
-        <w:t>flag</w:t>
-      </w:r>
-      <w:r>
-        <w:rPr>
-          <w:rFonts w:ascii="Times New Roman" w:eastAsia="Times New Roman" w:hAnsi="Times New Roman" w:cs="Times New Roman"/>
-          <w:kern w:val="0"/>
-          <w:lang w:eastAsia="it-IT"/>
-          <w14:ligatures w14:val="none"/>
-        </w:rPr>
-        <w:t>T</w:t>
-      </w:r>
-      <w:r>
-        <w:rPr>
-          <w:rFonts w:ascii="Times New Roman" w:eastAsia="Times New Roman" w:hAnsi="Times New Roman" w:cs="Times New Roman"/>
-          <w:kern w:val="0"/>
-          <w:lang w:eastAsia="it-IT"/>
-          <w14:ligatures w14:val="none"/>
-        </w:rPr>
-        <w:t>erminazione</w:t>
+          <w:rFonts w:ascii="Courier New" w:eastAsia="Times New Roman" w:hAnsi="Courier New" w:cs="Courier New"/>
+          <w:kern w:val="0"/>
+          <w:sz w:val="20"/>
+          <w:szCs w:val="20"/>
+          <w:lang w:eastAsia="it-IT"/>
+          <w14:ligatures w14:val="none"/>
+        </w:rPr>
+        <w:t>exit</w:t>
+      </w:r>
+      <w:proofErr w:type="gramEnd"/>
+      <w:r>
+        <w:rPr>
+          <w:rFonts w:ascii="Courier New" w:eastAsia="Times New Roman" w:hAnsi="Courier New" w:cs="Courier New"/>
+          <w:kern w:val="0"/>
+          <w:sz w:val="20"/>
+          <w:szCs w:val="20"/>
+          <w:lang w:eastAsia="it-IT"/>
+          <w14:ligatures w14:val="none"/>
+        </w:rPr>
+        <w:t>_flag</w:t>
       </w:r>
       <w:proofErr w:type="spellEnd"/>
       <w:r>
         <w:rPr>
           <w:rFonts w:ascii="Times New Roman" w:eastAsia="Times New Roman" w:hAnsi="Times New Roman" w:cs="Times New Roman"/>
           <w:kern w:val="0"/>
-          <w:lang w:eastAsia="it-IT"/>
-          <w14:ligatures w14:val="none"/>
-        </w:rPr>
-        <w:t xml:space="preserve"> non</w:t>
-      </w:r>
-      <w:r>
-        <w:rPr>
-          <w:rFonts w:ascii="Times New Roman" w:eastAsia="Times New Roman" w:hAnsi="Times New Roman" w:cs="Times New Roman"/>
-          <w:kern w:val="0"/>
+          <w:sz w:val="20"/>
+          <w:szCs w:val="20"/>
           <w:lang w:eastAsia="it-IT"/>
           <w14:ligatures w14:val="none"/>
         </w:rPr>
         <w:t xml:space="preserve"> </w:t>
       </w:r>
+      <w:bookmarkEnd w:id="0"/>
+      <w:r>
+        <w:rPr>
+          <w:rFonts w:ascii="Times New Roman" w:eastAsia="Times New Roman" w:hAnsi="Times New Roman" w:cs="Times New Roman"/>
+          <w:kern w:val="0"/>
+          <w:lang w:eastAsia="it-IT"/>
+          <w14:ligatures w14:val="none"/>
+        </w:rPr>
+        <w:t>non</w:t>
+      </w:r>
+      <w:r>
+        <w:rPr>
+          <w:rFonts w:ascii="Times New Roman" w:eastAsia="Times New Roman" w:hAnsi="Times New Roman" w:cs="Times New Roman"/>
+          <w:kern w:val="0"/>
+          <w:lang w:eastAsia="it-IT"/>
+          <w14:ligatures w14:val="none"/>
+        </w:rPr>
+        <w:t xml:space="preserve"> </w:t>
+      </w:r>
       <w:proofErr w:type="spellStart"/>
       <w:r>
         <w:rPr>
@@ -902,7 +1026,25 @@
           <w:lang w:eastAsia="it-IT"/>
           <w14:ligatures w14:val="none"/>
         </w:rPr>
-        <w:t xml:space="preserve"> ogni singola iterazione.        Si occupa di inviare messaggi tramite la coda di messaggi inizializzata precedentemente pari al numero di  </w:t>
+        <w:t xml:space="preserve"> ogni singola iterazione.        </w:t>
+      </w:r>
+      <w:r>
+        <w:rPr>
+          <w:rFonts w:ascii="Times New Roman" w:eastAsia="Times New Roman" w:hAnsi="Times New Roman" w:cs="Times New Roman"/>
+          <w:kern w:val="0"/>
+          <w:lang w:eastAsia="it-IT"/>
+          <w14:ligatures w14:val="none"/>
+        </w:rPr>
+        <w:t xml:space="preserve">        </w:t>
+      </w:r>
+      <w:r>
+        <w:rPr>
+          <w:rFonts w:ascii="Times New Roman" w:eastAsia="Times New Roman" w:hAnsi="Times New Roman" w:cs="Times New Roman"/>
+          <w:kern w:val="0"/>
+          <w:lang w:eastAsia="it-IT"/>
+          <w14:ligatures w14:val="none"/>
+        </w:rPr>
+        <w:t xml:space="preserve">Si occupa di inviare messaggi tramite la coda di messaggi inizializzata precedentemente pari al numero di  </w:t>
       </w:r>
       <w:r>
         <w:rPr>
@@ -947,6 +1089,7 @@
         </w:rPr>
         <w:t xml:space="preserve">Processo </w:t>
       </w:r>
+      <w:proofErr w:type="spellStart"/>
       <w:r>
         <w:rPr>
           <w:rFonts w:ascii="Courier New" w:eastAsia="Times New Roman" w:hAnsi="Courier New" w:cs="Courier New"/>
@@ -960,6 +1103,20 @@
         </w:rPr>
         <w:t>alimentatore</w:t>
       </w:r>
+      <w:r>
+        <w:rPr>
+          <w:rFonts w:ascii="Courier New" w:eastAsia="Times New Roman" w:hAnsi="Courier New" w:cs="Courier New"/>
+          <w:b/>
+          <w:bCs/>
+          <w:kern w:val="0"/>
+          <w:sz w:val="20"/>
+          <w:szCs w:val="20"/>
+          <w:lang w:eastAsia="it-IT"/>
+          <w14:ligatures w14:val="none"/>
+        </w:rPr>
+        <w:t>.c</w:t>
+      </w:r>
+      <w:proofErr w:type="spellEnd"/>
     </w:p>
     <w:p>
       <w:pPr>
@@ -1018,32 +1175,67 @@
           <w:lang w:eastAsia="it-IT"/>
           <w14:ligatures w14:val="none"/>
         </w:rPr>
-        <w:t xml:space="preserve">Il processo alimentatore è strutturato in maniera simile ad attivatore, quindi con un </w:t>
-      </w:r>
-      <w:r>
-        <w:rPr>
-          <w:rFonts w:ascii="Times New Roman" w:eastAsia="Times New Roman" w:hAnsi="Times New Roman" w:cs="Times New Roman"/>
-          <w:kern w:val="0"/>
-          <w:lang w:eastAsia="it-IT"/>
-          <w14:ligatures w14:val="none"/>
-        </w:rPr>
-        <w:t xml:space="preserve">ciclo che continua fin quando il </w:t>
+        <w:t xml:space="preserve">Il processo alimentatore è strutturato in maniera simile ad </w:t>
+      </w:r>
+      <w:r>
+        <w:rPr>
+          <w:rFonts w:ascii="Times New Roman" w:eastAsia="Times New Roman" w:hAnsi="Times New Roman" w:cs="Times New Roman"/>
+          <w:kern w:val="0"/>
+          <w:lang w:eastAsia="it-IT"/>
+          <w14:ligatures w14:val="none"/>
+        </w:rPr>
+        <w:t>attivatore; quindi,</w:t>
+      </w:r>
+      <w:r>
+        <w:rPr>
+          <w:rFonts w:ascii="Times New Roman" w:eastAsia="Times New Roman" w:hAnsi="Times New Roman" w:cs="Times New Roman"/>
+          <w:kern w:val="0"/>
+          <w:lang w:eastAsia="it-IT"/>
+          <w14:ligatures w14:val="none"/>
+        </w:rPr>
+        <w:t xml:space="preserve"> con un ciclo che continua fin quando </w:t>
+      </w:r>
+      <w:proofErr w:type="gramStart"/>
+      <w:r>
+        <w:rPr>
+          <w:rFonts w:ascii="Times New Roman" w:eastAsia="Times New Roman" w:hAnsi="Times New Roman" w:cs="Times New Roman"/>
+          <w:kern w:val="0"/>
+          <w:lang w:eastAsia="it-IT"/>
+          <w14:ligatures w14:val="none"/>
+        </w:rPr>
+        <w:t xml:space="preserve">il </w:t>
       </w:r>
       <w:proofErr w:type="spellStart"/>
       <w:r>
         <w:rPr>
-          <w:rFonts w:ascii="Times New Roman" w:eastAsia="Times New Roman" w:hAnsi="Times New Roman" w:cs="Times New Roman"/>
-          <w:kern w:val="0"/>
-          <w:lang w:eastAsia="it-IT"/>
-          <w14:ligatures w14:val="none"/>
-        </w:rPr>
-        <w:t>flagTerminazione</w:t>
+          <w:rFonts w:ascii="Courier New" w:eastAsia="Times New Roman" w:hAnsi="Courier New" w:cs="Courier New"/>
+          <w:kern w:val="0"/>
+          <w:sz w:val="20"/>
+          <w:szCs w:val="20"/>
+          <w:lang w:eastAsia="it-IT"/>
+          <w14:ligatures w14:val="none"/>
+        </w:rPr>
+        <w:t>exit</w:t>
+      </w:r>
+      <w:proofErr w:type="gramEnd"/>
+      <w:r>
+        <w:rPr>
+          <w:rFonts w:ascii="Courier New" w:eastAsia="Times New Roman" w:hAnsi="Courier New" w:cs="Courier New"/>
+          <w:kern w:val="0"/>
+          <w:sz w:val="20"/>
+          <w:szCs w:val="20"/>
+          <w:lang w:eastAsia="it-IT"/>
+          <w14:ligatures w14:val="none"/>
+        </w:rPr>
+        <w:t>_flag</w:t>
       </w:r>
       <w:proofErr w:type="spellEnd"/>
       <w:r>
         <w:rPr>
           <w:rFonts w:ascii="Times New Roman" w:eastAsia="Times New Roman" w:hAnsi="Times New Roman" w:cs="Times New Roman"/>
           <w:kern w:val="0"/>
+          <w:sz w:val="20"/>
+          <w:szCs w:val="20"/>
           <w:lang w:eastAsia="it-IT"/>
           <w14:ligatures w14:val="none"/>
         </w:rPr>
@@ -1061,8 +1253,10 @@
       <w:proofErr w:type="spellStart"/>
       <w:r>
         <w:rPr>
-          <w:rFonts w:ascii="Times New Roman" w:eastAsia="Times New Roman" w:hAnsi="Times New Roman" w:cs="Times New Roman"/>
-          <w:kern w:val="0"/>
+          <w:rFonts w:ascii="Courier New" w:eastAsia="Times New Roman" w:hAnsi="Courier New" w:cs="Courier New"/>
+          <w:kern w:val="0"/>
+          <w:sz w:val="20"/>
+          <w:szCs w:val="20"/>
           <w:lang w:eastAsia="it-IT"/>
           <w14:ligatures w14:val="none"/>
         </w:rPr>
@@ -1071,12 +1265,34 @@
       <w:proofErr w:type="spellEnd"/>
       <w:r>
         <w:rPr>
-          <w:rFonts w:ascii="Times New Roman" w:eastAsia="Times New Roman" w:hAnsi="Times New Roman" w:cs="Times New Roman"/>
-          <w:kern w:val="0"/>
-          <w:lang w:eastAsia="it-IT"/>
-          <w14:ligatures w14:val="none"/>
-        </w:rPr>
-        <w:t xml:space="preserve"> che addormenta il processo per </w:t>
+          <w:rFonts w:ascii="Courier New" w:eastAsia="Times New Roman" w:hAnsi="Courier New" w:cs="Courier New"/>
+          <w:kern w:val="0"/>
+          <w:sz w:val="20"/>
+          <w:szCs w:val="20"/>
+          <w:lang w:eastAsia="it-IT"/>
+          <w14:ligatures w14:val="none"/>
+        </w:rPr>
+        <w:t xml:space="preserve"> ( )</w:t>
+      </w:r>
+      <w:r>
+        <w:rPr>
+          <w:rFonts w:ascii="Times New Roman" w:eastAsia="Times New Roman" w:hAnsi="Times New Roman" w:cs="Times New Roman"/>
+          <w:kern w:val="0"/>
+          <w:sz w:val="20"/>
+          <w:szCs w:val="20"/>
+          <w:lang w:eastAsia="it-IT"/>
+          <w14:ligatures w14:val="none"/>
+        </w:rPr>
+        <w:t xml:space="preserve"> </w:t>
+      </w:r>
+      <w:r>
+        <w:rPr>
+          <w:rFonts w:ascii="Times New Roman" w:eastAsia="Times New Roman" w:hAnsi="Times New Roman" w:cs="Times New Roman"/>
+          <w:kern w:val="0"/>
+          <w:lang w:eastAsia="it-IT"/>
+          <w14:ligatures w14:val="none"/>
+        </w:rPr>
+        <w:t xml:space="preserve">che addormenta il processo per </w:t>
       </w:r>
       <w:r>
         <w:rPr>
@@ -1139,6 +1355,7 @@
         </w:rPr>
         <w:t xml:space="preserve">Processo </w:t>
       </w:r>
+      <w:proofErr w:type="spellStart"/>
       <w:r>
         <w:rPr>
           <w:rFonts w:ascii="Courier New" w:eastAsia="Times New Roman" w:hAnsi="Courier New" w:cs="Courier New"/>
@@ -1152,6 +1369,20 @@
         </w:rPr>
         <w:t>atomo</w:t>
       </w:r>
+      <w:r>
+        <w:rPr>
+          <w:rFonts w:ascii="Courier New" w:eastAsia="Times New Roman" w:hAnsi="Courier New" w:cs="Courier New"/>
+          <w:b/>
+          <w:bCs/>
+          <w:kern w:val="0"/>
+          <w:sz w:val="20"/>
+          <w:szCs w:val="20"/>
+          <w:lang w:eastAsia="it-IT"/>
+          <w14:ligatures w14:val="none"/>
+        </w:rPr>
+        <w:t>.c</w:t>
+      </w:r>
+      <w:proofErr w:type="spellEnd"/>
     </w:p>
     <w:p>
       <w:pPr>
@@ -1228,7 +1459,73 @@
           <w:lang w:eastAsia="it-IT"/>
           <w14:ligatures w14:val="none"/>
         </w:rPr>
-        <w:t>Quando riceve un messaggio, estrae un atomo dalla memoria condivisa e crea un nuovo processo figlio per eseguire l'operazione di "scissione". Dopo ogni operazione, il processo atomo aggiorna le strutture condivise e continua a eseguire finché non riceve un segnale di terminazione. Una volta terminata l'esecuzione, il processo atomo rilascia le risorse IPC e si chiude.</w:t>
+        <w:t xml:space="preserve">Quando riceve un messaggio, estrae un atomo dalla memoria condivisa e crea un nuovo processo figlio per eseguire l'operazione di "scissione". Dopo ogni operazione, il processo atomo aggiorna le strutture condivise e continua a eseguire finché non riceve un segnale di terminazione. </w:t>
+      </w:r>
+      <w:r>
+        <w:rPr>
+          <w:rFonts w:ascii="Times New Roman" w:eastAsia="Times New Roman" w:hAnsi="Times New Roman" w:cs="Times New Roman"/>
+          <w:kern w:val="0"/>
+          <w:lang w:eastAsia="it-IT"/>
+          <w14:ligatures w14:val="none"/>
+        </w:rPr>
+        <w:t xml:space="preserve">Prima della </w:t>
+      </w:r>
+      <w:r>
+        <w:rPr>
+          <w:rFonts w:ascii="Times New Roman" w:eastAsia="Times New Roman" w:hAnsi="Times New Roman" w:cs="Times New Roman"/>
+          <w:kern w:val="0"/>
+          <w:lang w:eastAsia="it-IT"/>
+          <w14:ligatures w14:val="none"/>
+        </w:rPr>
+        <w:lastRenderedPageBreak/>
+        <w:t xml:space="preserve">terminazione esegue periodicamente una stampa di riepilogo sullo stato attuale della simulazione chiamando la </w:t>
+      </w:r>
+      <w:r>
+        <w:rPr>
+          <w:rFonts w:ascii="Courier New" w:eastAsia="Times New Roman" w:hAnsi="Courier New" w:cs="Courier New"/>
+          <w:kern w:val="0"/>
+          <w:sz w:val="20"/>
+          <w:szCs w:val="20"/>
+          <w:lang w:eastAsia="it-IT"/>
+          <w14:ligatures w14:val="none"/>
+        </w:rPr>
+        <w:t>sim_overview()</w:t>
+      </w:r>
+      <w:r>
+        <w:rPr>
+          <w:rFonts w:ascii="Times New Roman" w:eastAsia="Times New Roman" w:hAnsi="Times New Roman" w:cs="Times New Roman"/>
+          <w:kern w:val="0"/>
+          <w:lang w:eastAsia="it-IT"/>
+          <w14:ligatures w14:val="none"/>
+        </w:rPr>
+        <w:t xml:space="preserve">. </w:t>
+      </w:r>
+      <w:r>
+        <w:rPr>
+          <w:rFonts w:ascii="Times New Roman" w:eastAsia="Times New Roman" w:hAnsi="Times New Roman" w:cs="Times New Roman"/>
+          <w:kern w:val="0"/>
+          <w:lang w:eastAsia="it-IT"/>
+          <w14:ligatures w14:val="none"/>
+        </w:rPr>
+        <w:t>Una volta terminata l'esecuzione, il processo atomo rilascia le risorse IPC e</w:t>
+      </w:r>
+      <w:r>
+        <w:rPr>
+          <w:rFonts w:ascii="Times New Roman" w:eastAsia="Times New Roman" w:hAnsi="Times New Roman" w:cs="Times New Roman"/>
+          <w:kern w:val="0"/>
+          <w:lang w:eastAsia="it-IT"/>
+          <w14:ligatures w14:val="none"/>
+        </w:rPr>
+        <w:t xml:space="preserve"> termina</w:t>
+      </w:r>
+      <w:r>
+        <w:rPr>
+          <w:rFonts w:ascii="Times New Roman" w:eastAsia="Times New Roman" w:hAnsi="Times New Roman" w:cs="Times New Roman"/>
+          <w:kern w:val="0"/>
+          <w:lang w:eastAsia="it-IT"/>
+          <w14:ligatures w14:val="none"/>
+        </w:rPr>
+        <w:t>.</w:t>
       </w:r>
     </w:p>
     <w:p>
@@ -1251,13 +1548,11 @@
           <w:lang w:eastAsia="it-IT"/>
           <w14:ligatures w14:val="none"/>
         </w:rPr>
-        <w:lastRenderedPageBreak/>
         <w:t xml:space="preserve">La funzione </w:t>
       </w:r>
-      <w:proofErr w:type="spellStart"/>
-      <w:r>
-        <w:rPr>
-          <w:rFonts w:ascii="var(--font-code)" w:eastAsia="Times New Roman" w:hAnsi="var(--font-code)" w:cs="Courier New"/>
+      <w:r>
+        <w:rPr>
+          <w:rFonts w:ascii="Courier New" w:eastAsia="Times New Roman" w:hAnsi="Courier New" w:cs="Courier New"/>
           <w:color w:val="000000"/>
           <w:kern w:val="0"/>
           <w:sz w:val="20"/>
@@ -1265,9 +1560,8 @@
           <w:lang w:eastAsia="it-IT"/>
           <w14:ligatures w14:val="none"/>
         </w:rPr>
-        <w:t>esegui_scissione</w:t>
-      </w:r>
-      <w:proofErr w:type="spellEnd"/>
+        <w:t>do_fission()</w:t>
+      </w:r>
       <w:r>
         <w:rPr>
           <w:rFonts w:ascii="inherit" w:eastAsia="Times New Roman" w:hAnsi="inherit" w:cs="Noto Sans"/>
@@ -1322,7 +1616,6 @@
         </w:rPr>
         <w:t xml:space="preserve">Funzione </w:t>
       </w:r>
-      <w:proofErr w:type="spellStart"/>
       <w:r>
         <w:rPr>
           <w:rFonts w:ascii="var(--font-code)" w:eastAsia="Times New Roman" w:hAnsi="var(--font-code)" w:cs="Courier New"/>
@@ -1336,213 +1629,315 @@
           <w:lang w:eastAsia="it-IT"/>
           <w14:ligatures w14:val="none"/>
         </w:rPr>
-        <w:t>esegui_scissione</w:t>
+        <w:t>do_fission ( )</w:t>
+      </w:r>
+    </w:p>
+    <w:p>
+      <w:pPr>
+        <w:spacing w:after="0" w:line="240" w:lineRule="auto"/>
+        <w:ind w:left="720"/>
+        <w:textAlignment w:val="baseline"/>
+        <w:rPr>
+          <w:rFonts w:ascii="inherit" w:eastAsia="Times New Roman" w:hAnsi="inherit" w:cs="Noto Sans"/>
+          <w:color w:val="000000"/>
+          <w:kern w:val="0"/>
+          <w:bdr w:val="none" w:sz="0" w:space="0" w:color="auto" w:frame="1"/>
+          <w:lang w:eastAsia="it-IT"/>
+          <w14:ligatures w14:val="none"/>
+        </w:rPr>
+      </w:pPr>
+      <w:r>
+        <w:rPr>
+          <w:rFonts w:ascii="inherit" w:eastAsia="Times New Roman" w:hAnsi="inherit" w:cs="Noto Sans"/>
+          <w:color w:val="000000"/>
+          <w:kern w:val="0"/>
+          <w:bdr w:val="none" w:sz="0" w:space="0" w:color="auto" w:frame="1"/>
+          <w:lang w:eastAsia="it-IT"/>
+          <w14:ligatures w14:val="none"/>
+        </w:rPr>
+        <w:t>P</w:t>
+      </w:r>
+      <w:r>
+        <w:rPr>
+          <w:rFonts w:ascii="inherit" w:eastAsia="Times New Roman" w:hAnsi="inherit" w:cs="Noto Sans"/>
+          <w:color w:val="000000"/>
+          <w:kern w:val="0"/>
+          <w:bdr w:val="none" w:sz="0" w:space="0" w:color="auto" w:frame="1"/>
+          <w:lang w:eastAsia="it-IT"/>
+          <w14:ligatures w14:val="none"/>
+        </w:rPr>
+        <w:t>rende in ingresso un atomo (</w:t>
+      </w:r>
+      <w:proofErr w:type="spellStart"/>
+      <w:r>
+        <w:rPr>
+          <w:rFonts w:ascii="var(--font-code)" w:eastAsia="Times New Roman" w:hAnsi="var(--font-code)" w:cs="Courier New"/>
+          <w:color w:val="000000"/>
+          <w:kern w:val="0"/>
+          <w:sz w:val="20"/>
+          <w:szCs w:val="20"/>
+          <w:lang w:eastAsia="it-IT"/>
+          <w14:ligatures w14:val="none"/>
+        </w:rPr>
+        <w:t>atom_parent</w:t>
+      </w:r>
+      <w:proofErr w:type="spellEnd"/>
+      <w:r>
+        <w:rPr>
+          <w:rFonts w:ascii="inherit" w:eastAsia="Times New Roman" w:hAnsi="inherit" w:cs="Noto Sans"/>
+          <w:color w:val="000000"/>
+          <w:kern w:val="0"/>
+          <w:bdr w:val="none" w:sz="0" w:space="0" w:color="auto" w:frame="1"/>
+          <w:lang w:eastAsia="it-IT"/>
+          <w14:ligatures w14:val="none"/>
+        </w:rPr>
+        <w:t xml:space="preserve">) che verrà sottoposto al processo di scissione. </w:t>
+      </w:r>
+    </w:p>
+    <w:p>
+      <w:pPr>
+        <w:spacing w:after="0" w:line="240" w:lineRule="auto"/>
+        <w:ind w:left="720"/>
+        <w:textAlignment w:val="baseline"/>
+        <w:rPr>
+          <w:rFonts w:ascii="inherit" w:eastAsia="Times New Roman" w:hAnsi="inherit" w:cs="Noto Sans"/>
+          <w:color w:val="000000"/>
+          <w:kern w:val="0"/>
+          <w:bdr w:val="none" w:sz="0" w:space="0" w:color="auto" w:frame="1"/>
+          <w:lang w:eastAsia="it-IT"/>
+          <w14:ligatures w14:val="none"/>
+        </w:rPr>
+      </w:pPr>
+      <w:r>
+        <w:rPr>
+          <w:rFonts w:ascii="inherit" w:eastAsia="Times New Roman" w:hAnsi="inherit" w:cs="Noto Sans"/>
+          <w:color w:val="000000"/>
+          <w:kern w:val="0"/>
+          <w:bdr w:val="none" w:sz="0" w:space="0" w:color="auto" w:frame="1"/>
+          <w:lang w:eastAsia="it-IT"/>
+          <w14:ligatures w14:val="none"/>
+        </w:rPr>
+        <w:t xml:space="preserve">Se il numero atomico dell'atomo è adeguato: Viene generato </w:t>
+      </w:r>
+      <w:r>
+        <w:rPr>
+          <w:rFonts w:ascii="inherit" w:eastAsia="Times New Roman" w:hAnsi="inherit" w:cs="Noto Sans"/>
+          <w:color w:val="000000"/>
+          <w:kern w:val="0"/>
+          <w:bdr w:val="none" w:sz="0" w:space="0" w:color="auto" w:frame="1"/>
+          <w:lang w:eastAsia="it-IT"/>
+          <w14:ligatures w14:val="none"/>
+        </w:rPr>
+        <w:t xml:space="preserve">un </w:t>
+      </w:r>
+      <w:r>
+        <w:rPr>
+          <w:rFonts w:ascii="inherit" w:eastAsia="Times New Roman" w:hAnsi="inherit" w:cs="Noto Sans"/>
+          <w:color w:val="000000"/>
+          <w:kern w:val="0"/>
+          <w:bdr w:val="none" w:sz="0" w:space="0" w:color="auto" w:frame="1"/>
+          <w:lang w:eastAsia="it-IT"/>
+          <w14:ligatures w14:val="none"/>
+        </w:rPr>
+        <w:t>nuovo atomo figlio</w:t>
+      </w:r>
+      <w:r>
+        <w:rPr>
+          <w:rFonts w:ascii="inherit" w:eastAsia="Times New Roman" w:hAnsi="inherit" w:cs="Noto Sans"/>
+          <w:color w:val="000000"/>
+          <w:kern w:val="0"/>
+          <w:bdr w:val="none" w:sz="0" w:space="0" w:color="auto" w:frame="1"/>
+          <w:lang w:eastAsia="it-IT"/>
+          <w14:ligatures w14:val="none"/>
+        </w:rPr>
+        <w:t xml:space="preserve"> per simulare la scissione reale degli atomi. Una volta eseguito viene liberata l’energia prodotta dalla scissione e poi immagazzinata nella nostra centrale. </w:t>
+      </w:r>
+    </w:p>
+    <w:p>
+      <w:pPr>
+        <w:spacing w:after="0" w:line="240" w:lineRule="auto"/>
+        <w:ind w:left="720"/>
+        <w:textAlignment w:val="baseline"/>
+        <w:rPr>
+          <w:rFonts w:ascii="inherit" w:eastAsia="Times New Roman" w:hAnsi="inherit" w:cs="Noto Sans"/>
+          <w:color w:val="000000"/>
+          <w:kern w:val="0"/>
+          <w:lang w:eastAsia="it-IT"/>
+          <w14:ligatures w14:val="none"/>
+        </w:rPr>
+      </w:pPr>
+      <w:r>
+        <w:rPr>
+          <w:rFonts w:ascii="inherit" w:eastAsia="Times New Roman" w:hAnsi="inherit" w:cs="Noto Sans"/>
+          <w:color w:val="000000"/>
+          <w:kern w:val="0"/>
+          <w:bdr w:val="none" w:sz="0" w:space="0" w:color="auto" w:frame="1"/>
+          <w:lang w:eastAsia="it-IT"/>
+          <w14:ligatures w14:val="none"/>
+        </w:rPr>
+        <w:t xml:space="preserve">La funzione presenta i controlli necessari </w:t>
+      </w:r>
+      <w:r>
+        <w:rPr>
+          <w:rFonts w:ascii="inherit" w:eastAsia="Times New Roman" w:hAnsi="inherit" w:cs="Noto Sans"/>
+          <w:color w:val="000000"/>
+          <w:kern w:val="0"/>
+          <w:bdr w:val="none" w:sz="0" w:space="0" w:color="auto" w:frame="1"/>
+          <w:lang w:eastAsia="it-IT"/>
+          <w14:ligatures w14:val="none"/>
+        </w:rPr>
+        <w:t>affinché</w:t>
+      </w:r>
+      <w:r>
+        <w:rPr>
+          <w:rFonts w:ascii="inherit" w:eastAsia="Times New Roman" w:hAnsi="inherit" w:cs="Noto Sans"/>
+          <w:color w:val="000000"/>
+          <w:kern w:val="0"/>
+          <w:bdr w:val="none" w:sz="0" w:space="0" w:color="auto" w:frame="1"/>
+          <w:lang w:eastAsia="it-IT"/>
+          <w14:ligatures w14:val="none"/>
+        </w:rPr>
+        <w:t xml:space="preserve"> </w:t>
+      </w:r>
+      <w:r>
+        <w:rPr>
+          <w:rFonts w:ascii="inherit" w:eastAsia="Times New Roman" w:hAnsi="inherit" w:cs="Noto Sans"/>
+          <w:color w:val="000000"/>
+          <w:kern w:val="0"/>
+          <w:bdr w:val="none" w:sz="0" w:space="0" w:color="auto" w:frame="1"/>
+          <w:lang w:eastAsia="it-IT"/>
+          <w14:ligatures w14:val="none"/>
+        </w:rPr>
+        <w:t>la centrale lavori in maniera ottimale con la presenza dell’inibitore attivo ed eventuali controlli per gestire lo stato attuale della gestione della centrale in caso l’energia prodotta superasse il limite massimo disponibile pari a E</w:t>
+      </w:r>
+      <w:r>
+        <w:rPr>
+          <w:rFonts w:ascii="inherit" w:eastAsia="Times New Roman" w:hAnsi="inherit" w:cs="Noto Sans"/>
+          <w:color w:val="000000"/>
+          <w:kern w:val="0"/>
+          <w:bdr w:val="none" w:sz="0" w:space="0" w:color="auto" w:frame="1"/>
+          <w:lang w:eastAsia="it-IT"/>
+          <w14:ligatures w14:val="none"/>
+        </w:rPr>
+        <w:t>NERGY_EXPLODE_THRESHOLD</w:t>
+      </w:r>
+      <w:r>
+        <w:rPr>
+          <w:rFonts w:ascii="inherit" w:eastAsia="Times New Roman" w:hAnsi="inherit" w:cs="Noto Sans"/>
+          <w:color w:val="000000"/>
+          <w:kern w:val="0"/>
+          <w:bdr w:val="none" w:sz="0" w:space="0" w:color="auto" w:frame="1"/>
+          <w:lang w:eastAsia="it-IT"/>
+          <w14:ligatures w14:val="none"/>
+        </w:rPr>
+        <w:t xml:space="preserve">. </w:t>
+      </w:r>
+    </w:p>
+    <w:p>
+      <w:pPr>
+        <w:spacing w:before="100" w:beforeAutospacing="1" w:after="100" w:afterAutospacing="1" w:line="240" w:lineRule="auto"/>
+        <w:rPr>
+          <w:rFonts w:ascii="Times New Roman" w:eastAsia="Times New Roman" w:hAnsi="Times New Roman" w:cs="Times New Roman"/>
+          <w:kern w:val="0"/>
+          <w:lang w:eastAsia="it-IT"/>
+          <w14:ligatures w14:val="none"/>
+        </w:rPr>
+      </w:pPr>
+    </w:p>
+    <w:p>
+      <w:pPr>
+        <w:spacing w:before="100" w:beforeAutospacing="1" w:after="100" w:afterAutospacing="1" w:line="240" w:lineRule="auto"/>
+        <w:rPr>
+          <w:rFonts w:ascii="Times New Roman" w:eastAsia="Times New Roman" w:hAnsi="Times New Roman" w:cs="Times New Roman"/>
+          <w:b/>
+          <w:bCs/>
+          <w:kern w:val="0"/>
+          <w:lang w:eastAsia="it-IT"/>
+          <w14:ligatures w14:val="none"/>
+        </w:rPr>
+      </w:pPr>
+      <w:r>
+        <w:rPr>
+          <w:rFonts w:ascii="Times New Roman" w:eastAsia="Times New Roman" w:hAnsi="Times New Roman" w:cs="Times New Roman"/>
+          <w:b/>
+          <w:bCs/>
+          <w:kern w:val="0"/>
+          <w:lang w:eastAsia="it-IT"/>
+          <w14:ligatures w14:val="none"/>
+        </w:rPr>
+        <w:t xml:space="preserve">Processo </w:t>
+      </w:r>
+      <w:proofErr w:type="spellStart"/>
+      <w:r>
+        <w:rPr>
+          <w:rFonts w:ascii="Courier New" w:eastAsia="Times New Roman" w:hAnsi="Courier New" w:cs="Courier New"/>
+          <w:b/>
+          <w:bCs/>
+          <w:kern w:val="0"/>
+          <w:sz w:val="20"/>
+          <w:szCs w:val="20"/>
+          <w:lang w:eastAsia="it-IT"/>
+          <w14:ligatures w14:val="none"/>
+        </w:rPr>
+        <w:t>inibitore</w:t>
+      </w:r>
+      <w:r>
+        <w:rPr>
+          <w:rFonts w:ascii="Courier New" w:eastAsia="Times New Roman" w:hAnsi="Courier New" w:cs="Courier New"/>
+          <w:b/>
+          <w:bCs/>
+          <w:kern w:val="0"/>
+          <w:sz w:val="20"/>
+          <w:szCs w:val="20"/>
+          <w:lang w:eastAsia="it-IT"/>
+          <w14:ligatures w14:val="none"/>
+        </w:rPr>
+        <w:t>.c</w:t>
       </w:r>
       <w:proofErr w:type="spellEnd"/>
     </w:p>
     <w:p>
       <w:pPr>
-        <w:spacing w:after="0" w:line="240" w:lineRule="auto"/>
-        <w:ind w:left="720"/>
-        <w:textAlignment w:val="baseline"/>
-        <w:rPr>
-          <w:rFonts w:ascii="inherit" w:eastAsia="Times New Roman" w:hAnsi="inherit" w:cs="Noto Sans"/>
-          <w:color w:val="000000"/>
-          <w:kern w:val="0"/>
-          <w:bdr w:val="none" w:sz="0" w:space="0" w:color="auto" w:frame="1"/>
-          <w:lang w:eastAsia="it-IT"/>
-          <w14:ligatures w14:val="none"/>
-        </w:rPr>
-      </w:pPr>
-      <w:r>
-        <w:rPr>
-          <w:rFonts w:ascii="inherit" w:eastAsia="Times New Roman" w:hAnsi="inherit" w:cs="Noto Sans"/>
-          <w:color w:val="000000"/>
-          <w:kern w:val="0"/>
-          <w:bdr w:val="none" w:sz="0" w:space="0" w:color="auto" w:frame="1"/>
-          <w:lang w:eastAsia="it-IT"/>
-          <w14:ligatures w14:val="none"/>
-        </w:rPr>
-        <w:t>P</w:t>
-      </w:r>
-      <w:r>
-        <w:rPr>
-          <w:rFonts w:ascii="inherit" w:eastAsia="Times New Roman" w:hAnsi="inherit" w:cs="Noto Sans"/>
-          <w:color w:val="000000"/>
-          <w:kern w:val="0"/>
-          <w:bdr w:val="none" w:sz="0" w:space="0" w:color="auto" w:frame="1"/>
-          <w:lang w:eastAsia="it-IT"/>
-          <w14:ligatures w14:val="none"/>
-        </w:rPr>
-        <w:t>rende in ingresso un atomo (</w:t>
-      </w:r>
-      <w:proofErr w:type="spellStart"/>
-      <w:r>
-        <w:rPr>
-          <w:rFonts w:ascii="var(--font-code)" w:eastAsia="Times New Roman" w:hAnsi="var(--font-code)" w:cs="Courier New"/>
-          <w:color w:val="000000"/>
-          <w:kern w:val="0"/>
-          <w:sz w:val="20"/>
-          <w:szCs w:val="20"/>
-          <w:lang w:eastAsia="it-IT"/>
-          <w14:ligatures w14:val="none"/>
-        </w:rPr>
-        <w:t>a_PADRE</w:t>
-      </w:r>
-      <w:proofErr w:type="spellEnd"/>
-      <w:r>
-        <w:rPr>
-          <w:rFonts w:ascii="inherit" w:eastAsia="Times New Roman" w:hAnsi="inherit" w:cs="Noto Sans"/>
-          <w:color w:val="000000"/>
-          <w:kern w:val="0"/>
-          <w:bdr w:val="none" w:sz="0" w:space="0" w:color="auto" w:frame="1"/>
-          <w:lang w:eastAsia="it-IT"/>
-          <w14:ligatures w14:val="none"/>
-        </w:rPr>
-        <w:t xml:space="preserve">) che verrà sottoposto al processo di scissione. </w:t>
+        <w:spacing w:before="100" w:beforeAutospacing="1" w:after="100" w:afterAutospacing="1" w:line="240" w:lineRule="auto"/>
+        <w:rPr>
+          <w:rFonts w:ascii="Times New Roman" w:eastAsia="Times New Roman" w:hAnsi="Times New Roman" w:cs="Times New Roman"/>
+          <w:kern w:val="0"/>
+          <w:lang w:eastAsia="it-IT"/>
+          <w14:ligatures w14:val="none"/>
+        </w:rPr>
+      </w:pPr>
+      <w:r>
+        <w:rPr>
+          <w:rFonts w:ascii="Times New Roman" w:eastAsia="Times New Roman" w:hAnsi="Times New Roman" w:cs="Times New Roman"/>
+          <w:kern w:val="0"/>
+          <w:lang w:eastAsia="it-IT"/>
+          <w14:ligatures w14:val="none"/>
+        </w:rPr>
+        <w:t xml:space="preserve">Il processo </w:t>
+      </w:r>
+      <w:r>
+        <w:rPr>
+          <w:rFonts w:ascii="Courier New" w:eastAsia="Times New Roman" w:hAnsi="Courier New" w:cs="Courier New"/>
+          <w:kern w:val="0"/>
+          <w:sz w:val="20"/>
+          <w:szCs w:val="20"/>
+          <w:lang w:eastAsia="it-IT"/>
+          <w14:ligatures w14:val="none"/>
+        </w:rPr>
+        <w:t>inibitore</w:t>
+      </w:r>
+      <w:r>
+        <w:rPr>
+          <w:rFonts w:ascii="Times New Roman" w:eastAsia="Times New Roman" w:hAnsi="Times New Roman" w:cs="Times New Roman"/>
+          <w:kern w:val="0"/>
+          <w:lang w:eastAsia="it-IT"/>
+          <w14:ligatures w14:val="none"/>
+        </w:rPr>
+        <w:t xml:space="preserve"> serve per sincronizzare e limitare alcune operazioni:</w:t>
       </w:r>
     </w:p>
     <w:p>
       <w:pPr>
-        <w:spacing w:after="0" w:line="240" w:lineRule="auto"/>
-        <w:ind w:left="720"/>
-        <w:textAlignment w:val="baseline"/>
-        <w:rPr>
-          <w:rFonts w:ascii="inherit" w:eastAsia="Times New Roman" w:hAnsi="inherit" w:cs="Noto Sans"/>
-          <w:color w:val="000000"/>
-          <w:kern w:val="0"/>
-          <w:bdr w:val="none" w:sz="0" w:space="0" w:color="auto" w:frame="1"/>
-          <w:lang w:eastAsia="it-IT"/>
-          <w14:ligatures w14:val="none"/>
-        </w:rPr>
-      </w:pPr>
-      <w:r>
-        <w:rPr>
-          <w:rFonts w:ascii="inherit" w:eastAsia="Times New Roman" w:hAnsi="inherit" w:cs="Noto Sans"/>
-          <w:color w:val="000000"/>
-          <w:kern w:val="0"/>
-          <w:bdr w:val="none" w:sz="0" w:space="0" w:color="auto" w:frame="1"/>
-          <w:lang w:eastAsia="it-IT"/>
-          <w14:ligatures w14:val="none"/>
-        </w:rPr>
-        <w:t xml:space="preserve">Se il numero atomico dell'atomo è adeguato: Viene generato </w:t>
-      </w:r>
-      <w:r>
-        <w:rPr>
-          <w:rFonts w:ascii="inherit" w:eastAsia="Times New Roman" w:hAnsi="inherit" w:cs="Noto Sans"/>
-          <w:color w:val="000000"/>
-          <w:kern w:val="0"/>
-          <w:bdr w:val="none" w:sz="0" w:space="0" w:color="auto" w:frame="1"/>
-          <w:lang w:eastAsia="it-IT"/>
-          <w14:ligatures w14:val="none"/>
-        </w:rPr>
-        <w:t xml:space="preserve">un </w:t>
-      </w:r>
-      <w:r>
-        <w:rPr>
-          <w:rFonts w:ascii="inherit" w:eastAsia="Times New Roman" w:hAnsi="inherit" w:cs="Noto Sans"/>
-          <w:color w:val="000000"/>
-          <w:kern w:val="0"/>
-          <w:bdr w:val="none" w:sz="0" w:space="0" w:color="auto" w:frame="1"/>
-          <w:lang w:eastAsia="it-IT"/>
-          <w14:ligatures w14:val="none"/>
-        </w:rPr>
-        <w:t>nuovo atomo figlio</w:t>
-      </w:r>
-      <w:r>
-        <w:rPr>
-          <w:rFonts w:ascii="inherit" w:eastAsia="Times New Roman" w:hAnsi="inherit" w:cs="Noto Sans"/>
-          <w:color w:val="000000"/>
-          <w:kern w:val="0"/>
-          <w:bdr w:val="none" w:sz="0" w:space="0" w:color="auto" w:frame="1"/>
-          <w:lang w:eastAsia="it-IT"/>
-          <w14:ligatures w14:val="none"/>
-        </w:rPr>
-        <w:t xml:space="preserve"> per simulare la scissione reale degli atomi. Una volta eseguito viene liberata l’energia prodotta dalla scissione e poi immagazzinata nella nostra centrale. </w:t>
-      </w:r>
-    </w:p>
-    <w:p>
-      <w:pPr>
-        <w:spacing w:after="0" w:line="240" w:lineRule="auto"/>
-        <w:ind w:left="720"/>
-        <w:textAlignment w:val="baseline"/>
-        <w:rPr>
-          <w:rFonts w:ascii="inherit" w:eastAsia="Times New Roman" w:hAnsi="inherit" w:cs="Noto Sans"/>
-          <w:color w:val="000000"/>
-          <w:kern w:val="0"/>
-          <w:lang w:eastAsia="it-IT"/>
-          <w14:ligatures w14:val="none"/>
-        </w:rPr>
-      </w:pPr>
-      <w:r>
-        <w:rPr>
-          <w:rFonts w:ascii="inherit" w:eastAsia="Times New Roman" w:hAnsi="inherit" w:cs="Noto Sans"/>
-          <w:color w:val="000000"/>
-          <w:kern w:val="0"/>
-          <w:bdr w:val="none" w:sz="0" w:space="0" w:color="auto" w:frame="1"/>
-          <w:lang w:eastAsia="it-IT"/>
-          <w14:ligatures w14:val="none"/>
-        </w:rPr>
-        <w:t xml:space="preserve">La funzione presenta i controlli necessari </w:t>
-      </w:r>
-      <w:r>
-        <w:rPr>
-          <w:rFonts w:ascii="inherit" w:eastAsia="Times New Roman" w:hAnsi="inherit" w:cs="Noto Sans"/>
-          <w:color w:val="000000"/>
-          <w:kern w:val="0"/>
-          <w:bdr w:val="none" w:sz="0" w:space="0" w:color="auto" w:frame="1"/>
-          <w:lang w:eastAsia="it-IT"/>
-          <w14:ligatures w14:val="none"/>
-        </w:rPr>
-        <w:t>affinché</w:t>
-      </w:r>
-      <w:r>
-        <w:rPr>
-          <w:rFonts w:ascii="inherit" w:eastAsia="Times New Roman" w:hAnsi="inherit" w:cs="Noto Sans"/>
-          <w:color w:val="000000"/>
-          <w:kern w:val="0"/>
-          <w:bdr w:val="none" w:sz="0" w:space="0" w:color="auto" w:frame="1"/>
-          <w:lang w:eastAsia="it-IT"/>
-          <w14:ligatures w14:val="none"/>
-        </w:rPr>
-        <w:t xml:space="preserve"> </w:t>
-      </w:r>
-      <w:r>
-        <w:rPr>
-          <w:rFonts w:ascii="inherit" w:eastAsia="Times New Roman" w:hAnsi="inherit" w:cs="Noto Sans"/>
-          <w:color w:val="000000"/>
-          <w:kern w:val="0"/>
-          <w:bdr w:val="none" w:sz="0" w:space="0" w:color="auto" w:frame="1"/>
-          <w:lang w:eastAsia="it-IT"/>
-          <w14:ligatures w14:val="none"/>
-        </w:rPr>
-        <w:t>la centrale lavori in maniera ottimale con la presenza dell’inibitore attivo ed eventuali controlli per gestire lo stato attuale della gestione della centrale in caso l’energia prodotta superasse il limite massimo disponibile pari a E</w:t>
-      </w:r>
-      <w:r>
-        <w:rPr>
-          <w:rFonts w:ascii="inherit" w:eastAsia="Times New Roman" w:hAnsi="inherit" w:cs="Noto Sans"/>
-          <w:color w:val="000000"/>
-          <w:kern w:val="0"/>
-          <w:bdr w:val="none" w:sz="0" w:space="0" w:color="auto" w:frame="1"/>
-          <w:lang w:eastAsia="it-IT"/>
-          <w14:ligatures w14:val="none"/>
-        </w:rPr>
-        <w:t>NERGY_EXPLODE_THRESHOLD</w:t>
-      </w:r>
-      <w:r>
-        <w:rPr>
-          <w:rFonts w:ascii="inherit" w:eastAsia="Times New Roman" w:hAnsi="inherit" w:cs="Noto Sans"/>
-          <w:color w:val="000000"/>
-          <w:kern w:val="0"/>
-          <w:bdr w:val="none" w:sz="0" w:space="0" w:color="auto" w:frame="1"/>
-          <w:lang w:eastAsia="it-IT"/>
-          <w14:ligatures w14:val="none"/>
-        </w:rPr>
-        <w:t xml:space="preserve">. </w:t>
-      </w:r>
-    </w:p>
-    <w:p>
-      <w:pPr>
         <w:spacing w:before="100" w:beforeAutospacing="1" w:after="100" w:afterAutospacing="1" w:line="240" w:lineRule="auto"/>
         <w:rPr>
           <w:rFonts w:ascii="Times New Roman" w:eastAsia="Times New Roman" w:hAnsi="Times New Roman" w:cs="Times New Roman"/>
@@ -1551,94 +1946,6 @@
           <w14:ligatures w14:val="none"/>
         </w:rPr>
       </w:pPr>
-    </w:p>
-    <w:p>
-      <w:pPr>
-        <w:spacing w:before="100" w:beforeAutospacing="1" w:after="100" w:afterAutospacing="1" w:line="240" w:lineRule="auto"/>
-        <w:rPr>
-          <w:rFonts w:ascii="Times New Roman" w:eastAsia="Times New Roman" w:hAnsi="Times New Roman" w:cs="Times New Roman"/>
-          <w:b/>
-          <w:bCs/>
-          <w:kern w:val="0"/>
-          <w:lang w:eastAsia="it-IT"/>
-          <w14:ligatures w14:val="none"/>
-        </w:rPr>
-      </w:pPr>
-      <w:r>
-        <w:rPr>
-          <w:rFonts w:ascii="Times New Roman" w:eastAsia="Times New Roman" w:hAnsi="Times New Roman" w:cs="Times New Roman"/>
-          <w:b/>
-          <w:bCs/>
-          <w:kern w:val="0"/>
-          <w:lang w:eastAsia="it-IT"/>
-          <w14:ligatures w14:val="none"/>
-        </w:rPr>
-        <w:t xml:space="preserve">Processo </w:t>
-      </w:r>
-      <w:r>
-        <w:rPr>
-          <w:rFonts w:ascii="Courier New" w:eastAsia="Times New Roman" w:hAnsi="Courier New" w:cs="Courier New"/>
-          <w:b/>
-          <w:bCs/>
-          <w:kern w:val="0"/>
-          <w:sz w:val="20"/>
-          <w:szCs w:val="20"/>
-          <w:lang w:eastAsia="it-IT"/>
-          <w14:ligatures w14:val="none"/>
-        </w:rPr>
-        <w:t>inibitore</w:t>
-      </w:r>
-    </w:p>
-    <w:p>
-      <w:pPr>
-        <w:spacing w:before="100" w:beforeAutospacing="1" w:after="100" w:afterAutospacing="1" w:line="240" w:lineRule="auto"/>
-        <w:rPr>
-          <w:rFonts w:ascii="Times New Roman" w:eastAsia="Times New Roman" w:hAnsi="Times New Roman" w:cs="Times New Roman"/>
-          <w:kern w:val="0"/>
-          <w:lang w:eastAsia="it-IT"/>
-          <w14:ligatures w14:val="none"/>
-        </w:rPr>
-      </w:pPr>
-      <w:r>
-        <w:rPr>
-          <w:rFonts w:ascii="Times New Roman" w:eastAsia="Times New Roman" w:hAnsi="Times New Roman" w:cs="Times New Roman"/>
-          <w:kern w:val="0"/>
-          <w:lang w:eastAsia="it-IT"/>
-          <w14:ligatures w14:val="none"/>
-        </w:rPr>
-        <w:t xml:space="preserve">Il processo </w:t>
-      </w:r>
-      <w:r>
-        <w:rPr>
-          <w:rFonts w:ascii="Courier New" w:eastAsia="Times New Roman" w:hAnsi="Courier New" w:cs="Courier New"/>
-          <w:kern w:val="0"/>
-          <w:sz w:val="20"/>
-          <w:szCs w:val="20"/>
-          <w:lang w:eastAsia="it-IT"/>
-          <w14:ligatures w14:val="none"/>
-        </w:rPr>
-        <w:t>inibitore</w:t>
-      </w:r>
-      <w:r>
-        <w:rPr>
-          <w:rFonts w:ascii="Times New Roman" w:eastAsia="Times New Roman" w:hAnsi="Times New Roman" w:cs="Times New Roman"/>
-          <w:kern w:val="0"/>
-          <w:lang w:eastAsia="it-IT"/>
-          <w14:ligatures w14:val="none"/>
-        </w:rPr>
-        <w:t xml:space="preserve"> serve per sincronizzare e limitare alcune operazioni:</w:t>
-      </w:r>
-    </w:p>
-    <w:p>
-      <w:pPr>
-        <w:spacing w:before="100" w:beforeAutospacing="1" w:after="100" w:afterAutospacing="1" w:line="240" w:lineRule="auto"/>
-        <w:rPr>
-          <w:rFonts w:ascii="Times New Roman" w:eastAsia="Times New Roman" w:hAnsi="Times New Roman" w:cs="Times New Roman"/>
-          <w:kern w:val="0"/>
-          <w:lang w:eastAsia="it-IT"/>
-          <w14:ligatures w14:val="none"/>
-        </w:rPr>
-      </w:pPr>
       <w:r>
         <w:rPr>
           <w:rFonts w:ascii="Times New Roman" w:eastAsia="Times New Roman" w:hAnsi="Times New Roman" w:cs="Times New Roman"/>
@@ -1666,7 +1973,45 @@
           <w:lang w:eastAsia="it-IT"/>
           <w14:ligatures w14:val="none"/>
         </w:rPr>
-        <w:t xml:space="preserve"> che ricevono input da tastiera (CTRL + C) finché non riceve un segnale di terminazione.</w:t>
+        <w:t xml:space="preserve"> che ricevono input da tastiera (CTRL + C) </w:t>
+      </w:r>
+      <w:r>
+        <w:rPr>
+          <w:rFonts w:ascii="Times New Roman" w:eastAsia="Times New Roman" w:hAnsi="Times New Roman" w:cs="Times New Roman"/>
+          <w:kern w:val="0"/>
+          <w:lang w:eastAsia="it-IT"/>
+          <w14:ligatures w14:val="none"/>
+        </w:rPr>
+        <w:t xml:space="preserve">regolato da una </w:t>
+      </w:r>
+      <w:proofErr w:type="spellStart"/>
+      <w:r>
+        <w:rPr>
+          <w:rFonts w:ascii="Times New Roman" w:eastAsia="Times New Roman" w:hAnsi="Times New Roman" w:cs="Times New Roman"/>
+          <w:kern w:val="0"/>
+          <w:lang w:eastAsia="it-IT"/>
+          <w14:ligatures w14:val="none"/>
+        </w:rPr>
+        <w:t>nanosleep</w:t>
+      </w:r>
+      <w:proofErr w:type="spellEnd"/>
+      <w:r>
+        <w:rPr>
+          <w:rFonts w:ascii="Times New Roman" w:eastAsia="Times New Roman" w:hAnsi="Times New Roman" w:cs="Times New Roman"/>
+          <w:kern w:val="0"/>
+          <w:lang w:eastAsia="it-IT"/>
+          <w14:ligatures w14:val="none"/>
+        </w:rPr>
+        <w:t xml:space="preserve"> ( ) che lo addormenta per STEP_INHIBITOR nanosecondi </w:t>
+      </w:r>
+      <w:r>
+        <w:rPr>
+          <w:rFonts w:ascii="Times New Roman" w:eastAsia="Times New Roman" w:hAnsi="Times New Roman" w:cs="Times New Roman"/>
+          <w:kern w:val="0"/>
+          <w:lang w:eastAsia="it-IT"/>
+          <w14:ligatures w14:val="none"/>
+        </w:rPr>
+        <w:t>finché non riceve un segnale di terminazione.</w:t>
       </w:r>
     </w:p>
     <w:p>
@@ -1780,17 +2125,19 @@
         </w:rPr>
         <w:t>Utilizzata per memorizzare variabili globali e lo stato del sistema (</w:t>
       </w:r>
-      <w:r>
-        <w:rPr>
-          <w:rFonts w:ascii="Courier New" w:eastAsia="Times New Roman" w:hAnsi="Courier New" w:cs="Courier New"/>
-          <w:kern w:val="0"/>
-          <w:sz w:val="20"/>
-          <w:szCs w:val="20"/>
-          <w:lang w:eastAsia="it-IT"/>
-          <w14:ligatures w14:val="none"/>
-        </w:rPr>
-        <w:t>centrale</w:t>
-      </w:r>
+      <w:proofErr w:type="spellStart"/>
+      <w:r>
+        <w:rPr>
+          <w:rFonts w:ascii="Courier New" w:eastAsia="Times New Roman" w:hAnsi="Courier New" w:cs="Courier New"/>
+          <w:kern w:val="0"/>
+          <w:sz w:val="20"/>
+          <w:szCs w:val="20"/>
+          <w:lang w:eastAsia="it-IT"/>
+          <w14:ligatures w14:val="none"/>
+        </w:rPr>
+        <w:t>power_plant</w:t>
+      </w:r>
+      <w:proofErr w:type="spellEnd"/>
       <w:r>
         <w:rPr>
           <w:rFonts w:ascii="Times New Roman" w:eastAsia="Times New Roman" w:hAnsi="Times New Roman" w:cs="Times New Roman"/>
@@ -1810,18 +2157,51 @@
           <w:lang w:eastAsia="it-IT"/>
           <w14:ligatures w14:val="none"/>
         </w:rPr>
-        <w:t>var</w:t>
-      </w:r>
-      <w:r>
-        <w:rPr>
-          <w:rFonts w:ascii="Courier New" w:eastAsia="Times New Roman" w:hAnsi="Courier New" w:cs="Courier New"/>
-          <w:kern w:val="0"/>
-          <w:sz w:val="20"/>
-          <w:szCs w:val="20"/>
-          <w:lang w:eastAsia="it-IT"/>
-          <w14:ligatures w14:val="none"/>
-        </w:rPr>
-        <w:t>,inibitore,atomo</w:t>
+        <w:t>vars</w:t>
+      </w:r>
+      <w:r>
+        <w:rPr>
+          <w:rFonts w:ascii="Courier New" w:eastAsia="Times New Roman" w:hAnsi="Courier New" w:cs="Courier New"/>
+          <w:kern w:val="0"/>
+          <w:sz w:val="20"/>
+          <w:szCs w:val="20"/>
+          <w:lang w:eastAsia="it-IT"/>
+          <w14:ligatures w14:val="none"/>
+        </w:rPr>
+        <w:t>,</w:t>
+      </w:r>
+      <w:r>
+        <w:rPr>
+          <w:rFonts w:ascii="Courier New" w:eastAsia="Times New Roman" w:hAnsi="Courier New" w:cs="Courier New"/>
+          <w:kern w:val="0"/>
+          <w:sz w:val="20"/>
+          <w:szCs w:val="20"/>
+          <w:lang w:eastAsia="it-IT"/>
+          <w14:ligatures w14:val="none"/>
+        </w:rPr>
+        <w:t>inhibitor</w:t>
+      </w:r>
+      <w:r>
+        <w:rPr>
+          <w:rFonts w:ascii="Courier New" w:eastAsia="Times New Roman" w:hAnsi="Courier New" w:cs="Courier New"/>
+          <w:kern w:val="0"/>
+          <w:sz w:val="20"/>
+          <w:szCs w:val="20"/>
+          <w:lang w:eastAsia="it-IT"/>
+          <w14:ligatures w14:val="none"/>
+        </w:rPr>
+        <w:t>,</w:t>
+      </w:r>
+      <w:r>
+        <w:rPr>
+          <w:rFonts w:ascii="Courier New" w:eastAsia="Times New Roman" w:hAnsi="Courier New" w:cs="Courier New"/>
+          <w:kern w:val="0"/>
+          <w:sz w:val="20"/>
+          <w:szCs w:val="20"/>
+          <w:lang w:eastAsia="it-IT"/>
+          <w14:ligatures w14:val="none"/>
+        </w:rPr>
+        <w:t>atoms</w:t>
       </w:r>
       <w:proofErr w:type="spellEnd"/>
       <w:r>
@@ -1950,7 +2330,7 @@
           <w:lang w:eastAsia="it-IT"/>
           <w14:ligatures w14:val="none"/>
         </w:rPr>
-        <w:t>semShm</w:t>
+        <w:t>sem_shm</w:t>
       </w:r>
       <w:proofErr w:type="spellEnd"/>
       <w:r>
@@ -1972,7 +2352,7 @@
           <w:lang w:eastAsia="it-IT"/>
           <w14:ligatures w14:val="none"/>
         </w:rPr>
-        <w:t>semAttivatore</w:t>
+        <w:t>sem_activator</w:t>
       </w:r>
       <w:proofErr w:type="spellEnd"/>
       <w:r>
@@ -1994,7 +2374,7 @@
           <w:lang w:eastAsia="it-IT"/>
           <w14:ligatures w14:val="none"/>
         </w:rPr>
-        <w:t>semFissione</w:t>
+        <w:t>sem_fission</w:t>
       </w:r>
       <w:proofErr w:type="spellEnd"/>
       <w:r>
@@ -2016,7 +2396,7 @@
           <w:lang w:eastAsia="it-IT"/>
           <w14:ligatures w14:val="none"/>
         </w:rPr>
-        <w:t>semProcessi</w:t>
+        <w:t>sem_processes</w:t>
       </w:r>
       <w:proofErr w:type="spellEnd"/>
       <w:r>
@@ -2038,7 +2418,7 @@
           <w:lang w:eastAsia="it-IT"/>
           <w14:ligatures w14:val="none"/>
         </w:rPr>
-        <w:t>semInibitore</w:t>
+        <w:t>sem_inhibitor</w:t>
       </w:r>
       <w:proofErr w:type="spellEnd"/>
       <w:r>
@@ -2143,7 +2523,7 @@
           <w:lang w:eastAsia="it-IT"/>
           <w14:ligatures w14:val="none"/>
         </w:rPr>
-        <w:t>msgPila</w:t>
+        <w:t>msg_stack</w:t>
       </w:r>
       <w:proofErr w:type="spellEnd"/>
       <w:r>
@@ -3880,7 +4260,6 @@
   <w:style w:type="character" w:default="1" w:styleId="Carpredefinitoparagrafo">
     <w:name w:val="Default Paragraph Font"/>
     <w:uiPriority w:val="1"/>
-    <w:semiHidden/>
     <w:unhideWhenUsed/>
   </w:style>
   <w:style w:type="table" w:default="1" w:styleId="Tabellanormale">

</xml_diff>